<commit_message>
Schema for the PEC 2
</commit_message>
<xml_diff>
--- a/PEC/PEC1.docx
+++ b/PEC/PEC1.docx
@@ -150,6 +150,7 @@
         <w:rPr>
           <w:sz w:val="24"/>
           <w:szCs w:val="24"/>
+          <w:u w:val="single"/>
         </w:rPr>
       </w:pPr>
       <w:r>
@@ -186,7 +187,7 @@
           <w:sz w:val="24"/>
           <w:szCs w:val="24"/>
         </w:rPr>
-        <w:t xml:space="preserve">Construction of </w:t>
+        <w:t>A</w:t>
       </w:r>
       <w:r>
         <w:rPr>
@@ -194,7 +195,7 @@
           <w:sz w:val="24"/>
           <w:szCs w:val="24"/>
         </w:rPr>
-        <w:t>a Product Data Matching System for an e-Commerce Aggregator</w:t>
+        <w:t xml:space="preserve"> Product Data Matching System for an e-Commerce Aggregator</w:t>
       </w:r>
       <w:r>
         <w:rPr>
@@ -203,6 +204,8 @@
         </w:rPr>
         <w:t>”.</w:t>
       </w:r>
+      <w:bookmarkStart w:id="0" w:name="_GoBack"/>
+      <w:bookmarkEnd w:id="0"/>
     </w:p>
     <w:p>
       <w:pPr>
@@ -374,7 +377,9 @@
       </w:r>
       <w:r>
         <w:rPr>
-          <w:rStyle w:val="nfasis"/>
+          <w:iCs/>
+          <w:sz w:val="24"/>
+          <w:szCs w:val="24"/>
         </w:rPr>
         <w:t>reasons</w:t>
       </w:r>
@@ -500,23 +505,21 @@
           <w:sz w:val="24"/>
           <w:szCs w:val="24"/>
         </w:rPr>
-        <w:t xml:space="preserve">) </w:t>
-      </w:r>
-      <w:proofErr w:type="gramStart"/>
-      <w:r>
-        <w:rPr>
-          <w:sz w:val="24"/>
-          <w:szCs w:val="24"/>
-        </w:rPr>
-        <w:t>and also</w:t>
-      </w:r>
-      <w:proofErr w:type="gramEnd"/>
-      <w:r>
-        <w:rPr>
-          <w:sz w:val="24"/>
-          <w:szCs w:val="24"/>
-        </w:rPr>
-        <w:t xml:space="preserve"> during the previous studies of the student (Computer Science Degree).</w:t>
+        <w:t xml:space="preserve">) and during the previous studies of the student </w:t>
+      </w:r>
+      <w:r>
+        <w:rPr>
+          <w:sz w:val="24"/>
+          <w:szCs w:val="24"/>
+        </w:rPr>
+        <w:t xml:space="preserve">as well </w:t>
+      </w:r>
+      <w:r>
+        <w:rPr>
+          <w:sz w:val="24"/>
+          <w:szCs w:val="24"/>
+        </w:rPr>
+        <w:t>(Computer Science Degree).</w:t>
       </w:r>
     </w:p>
     <w:p>
@@ -1110,13 +1113,7 @@
       </w:pPr>
       <w:r>
         <w:lastRenderedPageBreak/>
-        <w:t>9</w:t>
-      </w:r>
-      <w:r>
-        <w:t xml:space="preserve">. </w:t>
-      </w:r>
-      <w:r>
-        <w:t>Bibliography</w:t>
+        <w:t>9. Bibliography</w:t>
       </w:r>
     </w:p>
     <w:p>
@@ -1240,69 +1237,14 @@
           <w:sz w:val="24"/>
           <w:szCs w:val="24"/>
         </w:rPr>
-        <w:t>“</w:t>
-      </w:r>
-      <w:r>
-        <w:rPr>
-          <w:sz w:val="24"/>
-          <w:szCs w:val="24"/>
-        </w:rPr>
-        <w:t>Matching unstructured product offers to structured product specifications</w:t>
-      </w:r>
-      <w:r>
-        <w:rPr>
-          <w:sz w:val="24"/>
-          <w:szCs w:val="24"/>
-        </w:rPr>
-        <w:t xml:space="preserve">”. </w:t>
-      </w:r>
-      <w:proofErr w:type="spellStart"/>
-      <w:r>
-        <w:rPr>
-          <w:sz w:val="24"/>
-          <w:szCs w:val="24"/>
-        </w:rPr>
-        <w:t>Anitha</w:t>
-      </w:r>
-      <w:proofErr w:type="spellEnd"/>
-      <w:r>
-        <w:rPr>
-          <w:sz w:val="24"/>
-          <w:szCs w:val="24"/>
-        </w:rPr>
-        <w:t xml:space="preserve"> Kannan, Inmar E. </w:t>
-      </w:r>
-      <w:proofErr w:type="spellStart"/>
-      <w:r>
-        <w:rPr>
-          <w:sz w:val="24"/>
-          <w:szCs w:val="24"/>
-        </w:rPr>
-        <w:t>Givoni</w:t>
-      </w:r>
-      <w:proofErr w:type="spellEnd"/>
-      <w:r>
-        <w:rPr>
-          <w:sz w:val="24"/>
-          <w:szCs w:val="24"/>
-        </w:rPr>
-        <w:t xml:space="preserve">, Rakesh Agrawal, Ariel </w:t>
-      </w:r>
-      <w:proofErr w:type="spellStart"/>
-      <w:r>
-        <w:rPr>
-          <w:sz w:val="24"/>
-          <w:szCs w:val="24"/>
-        </w:rPr>
-        <w:t>Fuxman</w:t>
-      </w:r>
-      <w:proofErr w:type="spellEnd"/>
-      <w:r>
-        <w:rPr>
-          <w:sz w:val="24"/>
-          <w:szCs w:val="24"/>
-        </w:rPr>
-        <w:t xml:space="preserve">. 2011. </w:t>
+        <w:t>“Matching unstructured product offers to structured product specifications</w:t>
+      </w:r>
+      <w:r>
+        <w:rPr>
+          <w:sz w:val="24"/>
+          <w:szCs w:val="24"/>
+        </w:rPr>
+        <w:t xml:space="preserve">”. Anitha Kannan, Inmar E. Givoni, Rakesh Agrawal, Ariel Fuxman. 2011. </w:t>
       </w:r>
       <w:r>
         <w:rPr>
@@ -1318,8 +1260,6 @@
         </w:rPr>
         <w:t>.</w:t>
       </w:r>
-      <w:bookmarkStart w:id="0" w:name="_GoBack"/>
-      <w:bookmarkEnd w:id="0"/>
     </w:p>
     <w:sectPr>
       <w:pgSz w:w="11906" w:h="16838"/>
@@ -2556,7 +2496,7 @@
 </file>
 
 <file path=customXml/itemProps1.xml><?xml version="1.0" encoding="utf-8"?>
-<ds:datastoreItem xmlns:ds="http://schemas.openxmlformats.org/officeDocument/2006/customXml" ds:itemID="{A4836F5E-EE45-4BA9-ACBA-36FD680862E8}">
+<ds:datastoreItem xmlns:ds="http://schemas.openxmlformats.org/officeDocument/2006/customXml" ds:itemID="{9AC8476E-4006-49AB-AD2C-EDEE9C884DDD}">
   <ds:schemaRefs>
     <ds:schemaRef ds:uri="http://schemas.openxmlformats.org/officeDocument/2006/bibliography"/>
   </ds:schemaRefs>

</xml_diff>